<commit_message>
Napravljena izmjena u zavrsnom izvjestaju.
</commit_message>
<xml_diff>
--- a/Izvjestaj/Izvjestaj iz projekta-OSI.docx
+++ b/Izvjestaj/Izvjestaj iz projekta-OSI.docx
@@ -209,6 +209,7 @@
                 <w:lang w:val="sr-Latn-BA"/>
               </w:rPr>
             </w:pPr>
+            <w:bookmarkStart w:id="0" w:name="_GoBack" w:colFirst="1" w:colLast="1"/>
             <w:r>
               <w:rPr>
                 <w:lang w:val="sr-Latn-BA"/>
@@ -232,7 +233,7 @@
               <w:rPr>
                 <w:lang w:val="sr-Latn-BA"/>
               </w:rPr>
-              <w:t>25</w:t>
+              <w:t>100</w:t>
             </w:r>
             <w:r>
               <w:rPr>
@@ -295,7 +296,7 @@
               <w:rPr>
                 <w:lang w:val="sr-Latn-BA"/>
               </w:rPr>
-              <w:t>25</w:t>
+              <w:t>100</w:t>
             </w:r>
             <w:r>
               <w:rPr>
@@ -358,10 +359,8 @@
               <w:rPr>
                 <w:lang w:val="sr-Latn-BA"/>
               </w:rPr>
-              <w:t>25</w:t>
-            </w:r>
-            <w:bookmarkStart w:id="0" w:name="_GoBack"/>
-            <w:bookmarkEnd w:id="0"/>
+              <w:t>100</w:t>
+            </w:r>
             <w:r>
               <w:rPr>
                 <w:lang w:val="sr-Latn-BA"/>
@@ -423,7 +422,7 @@
               <w:rPr>
                 <w:lang w:val="sr-Latn-BA"/>
               </w:rPr>
-              <w:t>25</w:t>
+              <w:t>100</w:t>
             </w:r>
             <w:r>
               <w:rPr>
@@ -452,6 +451,7 @@
           </w:p>
         </w:tc>
       </w:tr>
+      <w:bookmarkEnd w:id="0"/>
     </w:tbl>
     <w:p>
       <w:pPr>

</xml_diff>